<commit_message>
FEAT: title identification using h1, h2 and h3 tags
</commit_message>
<xml_diff>
--- a/My Document.docx
+++ b/My Document.docx
@@ -3,8 +3,46 @@
 <w:document xmlns:wpc="http://schemas.microsoft.com/office/word/2010/wordprocessingCanvas" xmlns:mc="http://schemas.openxmlformats.org/markup-compatibility/2006" xmlns:o="urn:schemas-microsoft-com:office:office" xmlns:r="http://schemas.openxmlformats.org/officeDocument/2006/relationships" xmlns:m="http://schemas.openxmlformats.org/officeDocument/2006/math" xmlns:v="urn:schemas-microsoft-com:vml" xmlns:wp14="http://schemas.microsoft.com/office/word/2010/wordprocessingDrawing" xmlns:wp="http://schemas.openxmlformats.org/drawingml/2006/wordprocessingDrawing" xmlns:w10="urn:schemas-microsoft-com:office:word" xmlns:w="http://schemas.openxmlformats.org/wordprocessingml/2006/main" xmlns:w14="http://schemas.microsoft.com/office/word/2010/wordml" xmlns:w15="http://schemas.microsoft.com/office/word/2012/wordml" xmlns:wpg="http://schemas.microsoft.com/office/word/2010/wordprocessingGroup" xmlns:wpi="http://schemas.microsoft.com/office/word/2010/wordprocessingInk" xmlns:wne="http://schemas.microsoft.com/office/word/2006/wordml" xmlns:wps="http://schemas.microsoft.com/office/word/2010/wordprocessingShape" mc:Ignorable="w14 w15 wp14">
   <w:body>
     <w:p>
-      <w:r>
-        <w:t xml:space="preserve">ARTHUR</w:t>
+      <w:pPr>
+        <w:pStyle w:val="Heading1"/>
+      </w:pPr>
+      <w:r>
+        <w:rPr>
+          <w:color w:val="000000"/>
+        </w:rPr>
+        <w:t xml:space="preserve">TITULO 1</w:t>
+      </w:r>
+    </w:p>
+    <w:p>
+      <w:pPr>
+        <w:pStyle w:val="Heading2"/>
+      </w:pPr>
+      <w:r>
+        <w:rPr>
+          <w:color w:val="000000"/>
+        </w:rPr>
+        <w:t xml:space="preserve">TITULO 2</w:t>
+      </w:r>
+    </w:p>
+    <w:p>
+      <w:pPr>
+        <w:pStyle w:val="Heading3"/>
+      </w:pPr>
+      <w:r>
+        <w:rPr>
+          <w:color w:val="000000"/>
+        </w:rPr>
+        <w:t xml:space="preserve">TITULO 3</w:t>
+      </w:r>
+    </w:p>
+    <w:p>
+      <w:r>
+        <w:t xml:space="preserve">PARAGRAFO 1</w:t>
+      </w:r>
+    </w:p>
+    <w:p>
+      <w:r>
+        <w:t xml:space="preserve">PARAGRO 2</w:t>
       </w:r>
     </w:p>
     <w:sectPr>

</xml_diff>

<commit_message>
STYLE: add a bold text in header
</commit_message>
<xml_diff>
--- a/My Document.docx
+++ b/My Document.docx
@@ -25,9 +25,16 @@
         <w:gridCol w:w="100"/>
       </w:tblGrid>
       <w:tr>
-        <w:tc>
-          <w:p>
-            <w:r>
+        <w:trPr>
+          <w:tblHeader w:val="true"/>
+        </w:trPr>
+        <w:tc>
+          <w:p>
+            <w:r>
+              <w:rPr>
+                <w:b w:val="true"/>
+                <w:bCs w:val="true"/>
+              </w:rPr>
               <w:t xml:space="preserve">nome</w:t>
             </w:r>
           </w:p>
@@ -35,6 +42,10 @@
         <w:tc>
           <w:p>
             <w:r>
+              <w:rPr>
+                <w:b w:val="true"/>
+                <w:bCs w:val="true"/>
+              </w:rPr>
               <w:t xml:space="preserve">idade</w:t>
             </w:r>
           </w:p>
@@ -101,16 +112,27 @@
         <w:gridCol w:w="100"/>
       </w:tblGrid>
       <w:tr>
-        <w:tc>
-          <w:p>
-            <w:r>
-              <w:t xml:space="preserve">aaa</w:t>
-            </w:r>
-          </w:p>
-        </w:tc>
-        <w:tc>
-          <w:p>
-            <w:r>
+        <w:trPr>
+          <w:tblHeader w:val="true"/>
+        </w:trPr>
+        <w:tc>
+          <w:p>
+            <w:r>
+              <w:rPr>
+                <w:b w:val="true"/>
+                <w:bCs w:val="true"/>
+              </w:rPr>
+              <w:t xml:space="preserve">nom</w:t>
+            </w:r>
+          </w:p>
+        </w:tc>
+        <w:tc>
+          <w:p>
+            <w:r>
+              <w:rPr>
+                <w:b w:val="true"/>
+                <w:bCs w:val="true"/>
+              </w:rPr>
               <w:t xml:space="preserve">idade</w:t>
             </w:r>
           </w:p>

</xml_diff>

<commit_message>
FEAT: create unordered list
</commit_message>
<xml_diff>
--- a/My Document.docx
+++ b/My Document.docx
@@ -2,6 +2,107 @@
 <file path=word/document.xml><?xml version="1.0" encoding="utf-8"?>
 <w:document xmlns:wpc="http://schemas.microsoft.com/office/word/2010/wordprocessingCanvas" xmlns:mc="http://schemas.openxmlformats.org/markup-compatibility/2006" xmlns:o="urn:schemas-microsoft-com:office:office" xmlns:r="http://schemas.openxmlformats.org/officeDocument/2006/relationships" xmlns:m="http://schemas.openxmlformats.org/officeDocument/2006/math" xmlns:v="urn:schemas-microsoft-com:vml" xmlns:wp14="http://schemas.microsoft.com/office/word/2010/wordprocessingDrawing" xmlns:wp="http://schemas.openxmlformats.org/drawingml/2006/wordprocessingDrawing" xmlns:w10="urn:schemas-microsoft-com:office:word" xmlns:w="http://schemas.openxmlformats.org/wordprocessingml/2006/main" xmlns:w14="http://schemas.microsoft.com/office/word/2010/wordml" xmlns:w15="http://schemas.microsoft.com/office/word/2012/wordml" xmlns:wpg="http://schemas.microsoft.com/office/word/2010/wordprocessingGroup" xmlns:wpi="http://schemas.microsoft.com/office/word/2010/wordprocessingInk" xmlns:wne="http://schemas.microsoft.com/office/word/2006/wordml" xmlns:wps="http://schemas.microsoft.com/office/word/2010/wordprocessingShape" mc:Ignorable="w14 w15 wp14">
   <w:body>
+    <w:p>
+      <w:pPr>
+        <w:pStyle w:val="ListParagraph"/>
+        <w:numPr>
+          <w:ilvl w:val="1"/>
+          <w:numId w:val="1"/>
+        </w:numPr>
+      </w:pPr>
+      <w:r>
+        <w:t xml:space="preserve">EEAASDASDA S</w:t>
+      </w:r>
+    </w:p>
+    <w:p>
+      <w:r>
+        <w:t xml:space="preserve">atualiza</w:t>
+      </w:r>
+    </w:p>
+    <w:p>
+      <w:pPr>
+        <w:pStyle w:val="ListParagraph"/>
+        <w:numPr>
+          <w:ilvl w:val="1"/>
+          <w:numId w:val="1"/>
+        </w:numPr>
+      </w:pPr>
+      <w:r>
+        <w:t xml:space="preserve">primeiro item</w:t>
+      </w:r>
+    </w:p>
+    <w:p>
+      <w:pPr>
+        <w:pStyle w:val="ListParagraph"/>
+        <w:numPr>
+          <w:ilvl w:val="1"/>
+          <w:numId w:val="1"/>
+        </w:numPr>
+      </w:pPr>
+      <w:r>
+        <w:t xml:space="preserve">segundo item</w:t>
+      </w:r>
+    </w:p>
+    <w:p>
+      <w:pPr>
+        <w:pStyle w:val="ListParagraph"/>
+        <w:numPr>
+          <w:ilvl w:val="1"/>
+          <w:numId w:val="1"/>
+        </w:numPr>
+      </w:pPr>
+      <w:r>
+        <w:t xml:space="preserve">terceiro item</w:t>
+      </w:r>
+    </w:p>
+    <w:p>
+      <w:pPr>
+        <w:pStyle w:val="ListParagraph"/>
+        <w:numPr>
+          <w:ilvl w:val="1"/>
+          <w:numId w:val="1"/>
+        </w:numPr>
+      </w:pPr>
+      <w:r>
+        <w:t xml:space="preserve">quarto item</w:t>
+      </w:r>
+    </w:p>
+    <w:p>
+      <w:pPr>
+        <w:pStyle w:val="ListParagraph"/>
+        <w:numPr>
+          <w:ilvl w:val="2"/>
+          <w:numId w:val="1"/>
+        </w:numPr>
+      </w:pPr>
+      <w:r>
+        <w:t xml:space="preserve">teste</w:t>
+      </w:r>
+    </w:p>
+    <w:p>
+      <w:pPr>
+        <w:pStyle w:val="ListParagraph"/>
+        <w:numPr>
+          <w:ilvl w:val="3"/>
+          <w:numId w:val="1"/>
+        </w:numPr>
+      </w:pPr>
+      <w:r>
+        <w:t xml:space="preserve">teste 1</w:t>
+      </w:r>
+    </w:p>
+    <w:p>
+      <w:pPr>
+        <w:pStyle w:val="ListParagraph"/>
+        <w:numPr>
+          <w:ilvl w:val="3"/>
+          <w:numId w:val="1"/>
+        </w:numPr>
+      </w:pPr>
+      <w:r>
+        <w:t xml:space="preserve">teste 2</w:t>
+      </w:r>
+    </w:p>
     <w:tbl>
       <w:tblPr>
         <w:tblCellMar>

</xml_diff>

<commit_message>
FIX: start level list in -1
</commit_message>
<xml_diff>
--- a/My Document.docx
+++ b/My Document.docx
@@ -23,48 +23,60 @@
       <w:pPr>
         <w:pStyle w:val="ListParagraph"/>
         <w:numPr>
+          <w:ilvl w:val="0"/>
+          <w:numId w:val="1"/>
+        </w:numPr>
+      </w:pPr>
+      <w:r>
+        <w:t xml:space="preserve">primeiro item</w:t>
+      </w:r>
+    </w:p>
+    <w:p>
+      <w:pPr>
+        <w:pStyle w:val="ListParagraph"/>
+        <w:numPr>
+          <w:ilvl w:val="0"/>
+          <w:numId w:val="1"/>
+        </w:numPr>
+      </w:pPr>
+      <w:r>
+        <w:t xml:space="preserve">segundo item</w:t>
+      </w:r>
+    </w:p>
+    <w:p>
+      <w:pPr>
+        <w:pStyle w:val="ListParagraph"/>
+        <w:numPr>
+          <w:ilvl w:val="0"/>
+          <w:numId w:val="1"/>
+        </w:numPr>
+      </w:pPr>
+      <w:r>
+        <w:t xml:space="preserve">terceiro item</w:t>
+      </w:r>
+    </w:p>
+    <w:p>
+      <w:pPr>
+        <w:pStyle w:val="ListParagraph"/>
+        <w:numPr>
+          <w:ilvl w:val="0"/>
+          <w:numId w:val="1"/>
+        </w:numPr>
+      </w:pPr>
+      <w:r>
+        <w:t xml:space="preserve">quarto item</w:t>
+      </w:r>
+    </w:p>
+    <w:p>
+      <w:pPr>
+        <w:pStyle w:val="ListParagraph"/>
+        <w:numPr>
           <w:ilvl w:val="1"/>
           <w:numId w:val="1"/>
         </w:numPr>
       </w:pPr>
       <w:r>
-        <w:t xml:space="preserve">primeiro item</w:t>
-      </w:r>
-    </w:p>
-    <w:p>
-      <w:pPr>
-        <w:pStyle w:val="ListParagraph"/>
-        <w:numPr>
-          <w:ilvl w:val="1"/>
-          <w:numId w:val="1"/>
-        </w:numPr>
-      </w:pPr>
-      <w:r>
-        <w:t xml:space="preserve">segundo item</w:t>
-      </w:r>
-    </w:p>
-    <w:p>
-      <w:pPr>
-        <w:pStyle w:val="ListParagraph"/>
-        <w:numPr>
-          <w:ilvl w:val="1"/>
-          <w:numId w:val="1"/>
-        </w:numPr>
-      </w:pPr>
-      <w:r>
-        <w:t xml:space="preserve">terceiro item</w:t>
-      </w:r>
-    </w:p>
-    <w:p>
-      <w:pPr>
-        <w:pStyle w:val="ListParagraph"/>
-        <w:numPr>
-          <w:ilvl w:val="1"/>
-          <w:numId w:val="1"/>
-        </w:numPr>
-      </w:pPr>
-      <w:r>
-        <w:t xml:space="preserve">quarto item</w:t>
+        <w:t xml:space="preserve">teste</w:t>
       </w:r>
     </w:p>
     <w:p>
@@ -76,18 +88,6 @@
         </w:numPr>
       </w:pPr>
       <w:r>
-        <w:t xml:space="preserve">teste</w:t>
-      </w:r>
-    </w:p>
-    <w:p>
-      <w:pPr>
-        <w:pStyle w:val="ListParagraph"/>
-        <w:numPr>
-          <w:ilvl w:val="3"/>
-          <w:numId w:val="1"/>
-        </w:numPr>
-      </w:pPr>
-      <w:r>
         <w:t xml:space="preserve">teste 1</w:t>
       </w:r>
     </w:p>
@@ -95,7 +95,7 @@
       <w:pPr>
         <w:pStyle w:val="ListParagraph"/>
         <w:numPr>
-          <w:ilvl w:val="3"/>
+          <w:ilvl w:val="2"/>
           <w:numId w:val="1"/>
         </w:numPr>
       </w:pPr>

</xml_diff>